<commit_message>
delete personal infomation in ./结题材料/
</commit_message>
<xml_diff>
--- a/结题材料/工程实践报告_基于CNN的车牌识别系统.docx
+++ b/结题材料/工程实践报告_基于CNN的车牌识别系统.docx
@@ -9,7 +9,6 @@
           <w:tab w:val="right" w:leader="dot" w:pos="8296"/>
         </w:tabs>
         <w:rPr>
-          <w:rFonts w:hint="eastAsia"/>
           <w:b w:val="0"/>
           <w:bCs w:val="0"/>
           <w:sz w:val="44"/>
@@ -19,63 +18,42 @@
     <w:p>
       <w:pPr>
         <w:jc w:val="center"/>
+        <w:rPr>
+          <w:rFonts w:hAnsi="Arial"/>
+          <w:b/>
+          <w:sz w:val="52"/>
+          <w:szCs w:val="52"/>
+        </w:rPr>
+      </w:pPr>
+    </w:p>
+    <w:p>
+      <w:pPr>
+        <w:jc w:val="center"/>
+        <w:rPr>
+          <w:rFonts w:hAnsi="Arial"/>
+          <w:b/>
+          <w:sz w:val="52"/>
+          <w:szCs w:val="52"/>
+        </w:rPr>
+      </w:pPr>
+    </w:p>
+    <w:p>
+      <w:pPr>
+        <w:jc w:val="center"/>
+      </w:pPr>
+      <w:r>
         <w:rPr>
           <w:rFonts w:hAnsi="Arial" w:hint="eastAsia"/>
           <w:b/>
           <w:sz w:val="52"/>
           <w:szCs w:val="52"/>
         </w:rPr>
-      </w:pPr>
-    </w:p>
-    <w:p>
-      <w:pPr>
-        <w:jc w:val="center"/>
-        <w:rPr>
-          <w:rFonts w:hAnsi="Arial" w:hint="eastAsia"/>
-          <w:b/>
-          <w:sz w:val="52"/>
-          <w:szCs w:val="52"/>
-        </w:rPr>
-      </w:pPr>
-    </w:p>
-    <w:p>
-      <w:pPr>
-        <w:jc w:val="center"/>
-        <w:rPr>
-          <w:rFonts w:hint="eastAsia"/>
-        </w:rPr>
-      </w:pPr>
-      <w:r>
-        <w:rPr>
-          <w:rFonts w:hAnsi="Arial" w:hint="eastAsia"/>
-          <w:b/>
-          <w:sz w:val="52"/>
-          <w:szCs w:val="52"/>
-        </w:rPr>
         <w:t>工程实践报告</w:t>
       </w:r>
     </w:p>
-    <w:p>
-      <w:pPr>
-        <w:rPr>
-          <w:rFonts w:hint="eastAsia"/>
-        </w:rPr>
-      </w:pPr>
-    </w:p>
-    <w:p>
-      <w:pPr>
-        <w:rPr>
-          <w:rFonts w:hint="eastAsia"/>
-        </w:rPr>
-      </w:pPr>
-    </w:p>
-    <w:p>
-      <w:pPr>
-        <w:rPr>
-          <w:rFonts w:hint="eastAsia"/>
-        </w:rPr>
-      </w:pPr>
-    </w:p>
+    <w:p/>
+    <w:p/>
+    <w:p/>
     <w:p/>
     <w:p>
       <w:pPr>
@@ -255,7 +233,23 @@
           <w:b/>
           <w:sz w:val="24"/>
         </w:rPr>
-        <w:t>赵振刚</w:t>
+        <w:t>G</w:t>
+      </w:r>
+      <w:r>
+        <w:rPr>
+          <w:rFonts w:hAnsi="宋体"/>
+          <w:b/>
+          <w:sz w:val="24"/>
+        </w:rPr>
+        <w:t>a</w:t>
+      </w:r>
+      <w:r>
+        <w:rPr>
+          <w:rFonts w:hAnsi="宋体" w:hint="eastAsia"/>
+          <w:b/>
+          <w:sz w:val="24"/>
+        </w:rPr>
+        <w:t>vin</w:t>
       </w:r>
     </w:p>
     <w:p>
@@ -328,7 +322,7 @@
           <w:bCs/>
           <w:sz w:val="24"/>
         </w:rPr>
-        <w:t>厉天然</w:t>
+        <w:t>ltr</w:t>
       </w:r>
     </w:p>
     <w:p/>
@@ -340,6 +334,11 @@
     <w:sdt>
       <w:sdtPr>
         <w:rPr>
+          <w:rFonts w:ascii="Times New Roman" w:eastAsia="宋体" w:hAnsi="Times New Roman" w:cs="Times New Roman"/>
+          <w:color w:val="auto"/>
+          <w:kern w:val="2"/>
+          <w:sz w:val="21"/>
+          <w:szCs w:val="24"/>
           <w:lang w:val="zh-CN"/>
         </w:rPr>
         <w:id w:val="1873955251"/>
@@ -350,13 +349,8 @@
       </w:sdtPr>
       <w:sdtEndPr>
         <w:rPr>
-          <w:rFonts w:ascii="Times New Roman" w:eastAsia="宋体" w:hAnsi="Times New Roman" w:cs="Times New Roman"/>
           <w:b/>
           <w:bCs/>
-          <w:color w:val="auto"/>
-          <w:kern w:val="2"/>
-          <w:sz w:val="21"/>
-          <w:szCs w:val="24"/>
         </w:rPr>
       </w:sdtEndPr>
       <w:sdtContent>
@@ -1312,8 +1306,6 @@
               <w:fldChar w:fldCharType="end"/>
             </w:r>
           </w:hyperlink>
-          <w:bookmarkStart w:id="0" w:name="_GoBack"/>
-          <w:bookmarkEnd w:id="0"/>
         </w:p>
         <w:p>
           <w:pPr>
@@ -2640,11 +2632,6 @@
       </w:sdtContent>
     </w:sdt>
     <w:p>
-      <w:pPr>
-        <w:rPr>
-          <w:rFonts w:hint="eastAsia"/>
-        </w:rPr>
-      </w:pPr>
       <w:r>
         <w:br w:type="page"/>
       </w:r>
@@ -2653,7 +2640,7 @@
       <w:pPr>
         <w:pStyle w:val="1"/>
       </w:pPr>
-      <w:bookmarkStart w:id="1" w:name="_Toc13870536"/>
+      <w:bookmarkStart w:id="0" w:name="_Toc13870536"/>
       <w:r>
         <w:rPr>
           <w:rFonts w:hint="eastAsia"/>
@@ -2667,14 +2654,22 @@
         </w:rPr>
         <w:t>项目背景</w:t>
       </w:r>
+      <w:bookmarkEnd w:id="0"/>
+    </w:p>
+    <w:p>
+      <w:r>
+        <w:rPr>
+          <w:rFonts w:hint="eastAsia"/>
+        </w:rPr>
+        <w:t>随着我国现代化和城市化水平的不断</w:t>
+      </w:r>
+      <w:bookmarkStart w:id="1" w:name="_GoBack"/>
       <w:bookmarkEnd w:id="1"/>
-    </w:p>
-    <w:p>
-      <w:r>
-        <w:rPr>
-          <w:rFonts w:hint="eastAsia"/>
-        </w:rPr>
-        <w:t>随着我国现代化和城市化水平的不断进步，人们的生活水平日益提高。近年来，我国机动车的保有量得到快速增长。这些车辆给我们的日常生活提供相当的便利，同时，也给我们的交通管理，城市管理带来了一些问题，例如车辆的乱停乱放，违犯交通标识和信号灯规则等交通违章现象日益突出。</w:t>
+      <w:r>
+        <w:rPr>
+          <w:rFonts w:hint="eastAsia"/>
+        </w:rPr>
+        <w:t>进步，人们的生活水平日益提高。近年来，我国机动车的保有量得到快速增长。这些车辆给我们的日常生活提供相当的便利，同时，也给我们的交通管理，城市管理带来了一些问题，例如车辆的乱停乱放，违犯交通标识和信号灯规则等交通违章现象日益突出。</w:t>
       </w:r>
     </w:p>
     <w:p>
@@ -2694,11 +2689,6 @@
       </w:r>
     </w:p>
     <w:p>
-      <w:pPr>
-        <w:rPr>
-          <w:rFonts w:hint="eastAsia"/>
-        </w:rPr>
-      </w:pPr>
       <w:r>
         <w:rPr>
           <w:rFonts w:hint="eastAsia"/>
@@ -2713,11 +2703,6 @@
       </w:r>
     </w:p>
     <w:p>
-      <w:pPr>
-        <w:rPr>
-          <w:rFonts w:hint="eastAsia"/>
-        </w:rPr>
-      </w:pPr>
       <w:r>
         <w:rPr>
           <w:rFonts w:hint="eastAsia"/>
@@ -2750,11 +2735,6 @@
       </w:r>
     </w:p>
     <w:p>
-      <w:pPr>
-        <w:rPr>
-          <w:rFonts w:hint="eastAsia"/>
-        </w:rPr>
-      </w:pPr>
       <w:r>
         <w:rPr>
           <w:rFonts w:hint="eastAsia"/>
@@ -2805,11 +2785,6 @@
       </w:r>
     </w:p>
     <w:p>
-      <w:pPr>
-        <w:rPr>
-          <w:rFonts w:hint="eastAsia"/>
-        </w:rPr>
-      </w:pPr>
       <w:r>
         <w:rPr>
           <w:rFonts w:hint="eastAsia"/>
@@ -2872,11 +2847,6 @@
       </w:r>
     </w:p>
     <w:p>
-      <w:pPr>
-        <w:rPr>
-          <w:rFonts w:hint="eastAsia"/>
-        </w:rPr>
-      </w:pPr>
       <w:r>
         <w:rPr>
           <w:rFonts w:hint="eastAsia"/>
@@ -2891,11 +2861,6 @@
       </w:r>
     </w:p>
     <w:p>
-      <w:pPr>
-        <w:rPr>
-          <w:rFonts w:hint="eastAsia"/>
-        </w:rPr>
-      </w:pPr>
       <w:r>
         <w:rPr>
           <w:rFonts w:hint="eastAsia"/>
@@ -2983,11 +2948,6 @@
       <w:bookmarkEnd w:id="2"/>
     </w:p>
     <w:p>
-      <w:pPr>
-        <w:rPr>
-          <w:rFonts w:hint="eastAsia"/>
-        </w:rPr>
-      </w:pPr>
       <w:r>
         <w:rPr>
           <w:rFonts w:hint="eastAsia"/>
@@ -3015,11 +2975,6 @@
       <w:bookmarkEnd w:id="3"/>
     </w:p>
     <w:p>
-      <w:pPr>
-        <w:rPr>
-          <w:rFonts w:hint="eastAsia"/>
-        </w:rPr>
-      </w:pPr>
       <w:r>
         <w:rPr>
           <w:rFonts w:hint="eastAsia"/>
@@ -3048,11 +3003,6 @@
       <w:bookmarkEnd w:id="4"/>
     </w:p>
     <w:p>
-      <w:pPr>
-        <w:rPr>
-          <w:rFonts w:hint="eastAsia"/>
-        </w:rPr>
-      </w:pPr>
       <w:r>
         <w:rPr>
           <w:rFonts w:hint="eastAsia"/>
@@ -3136,11 +3086,6 @@
       </w:r>
     </w:p>
     <w:p>
-      <w:pPr>
-        <w:rPr>
-          <w:rFonts w:hint="eastAsia"/>
-        </w:rPr>
-      </w:pPr>
       <w:r>
         <w:rPr>
           <w:rFonts w:hint="eastAsia"/>
@@ -3180,11 +3125,6 @@
       <w:bookmarkEnd w:id="6"/>
     </w:p>
     <w:p>
-      <w:pPr>
-        <w:rPr>
-          <w:rFonts w:hint="eastAsia"/>
-        </w:rPr>
-      </w:pPr>
       <w:r>
         <w:rPr>
           <w:rFonts w:hint="eastAsia"/>
@@ -3215,9 +3155,6 @@
     <w:p>
       <w:pPr>
         <w:jc w:val="center"/>
-        <w:rPr>
-          <w:rFonts w:hint="eastAsia"/>
-        </w:rPr>
       </w:pPr>
       <w:r>
         <w:rPr>
@@ -3243,11 +3180,11 @@
             <v:path o:extrusionok="f" gradientshapeok="t" o:connecttype="rect"/>
             <o:lock v:ext="edit" aspectratio="t"/>
           </v:shapetype>
-          <v:shape id="对象 5" o:spid="_x0000_i1027" type="#_x0000_t75" style="width:287.25pt;height:367.5pt;mso-position-horizontal-relative:page;mso-position-vertical-relative:page" o:ole="">
+          <v:shape id="对象 5" o:spid="_x0000_i1025" type="#_x0000_t75" style="width:287.25pt;height:367.5pt;mso-position-horizontal-relative:page;mso-position-vertical-relative:page" o:ole="">
             <v:fill o:detectmouseclick="t"/>
             <v:imagedata r:id="rId7" o:title=""/>
           </v:shape>
-          <o:OLEObject Type="Embed" ProgID="Visio.Drawing.15" ShapeID="对象 5" DrawAspect="Content" ObjectID="_1624483308" r:id="rId8">
+          <o:OLEObject Type="Embed" ProgID="Visio.Drawing.15" ShapeID="对象 5" DrawAspect="Content" ObjectID="_1625929710" r:id="rId8">
             <o:FieldCodes>\* MERGEFORMAT</o:FieldCodes>
           </o:OLEObject>
         </w:object>
@@ -3256,7 +3193,6 @@
     <w:p>
       <w:pPr>
         <w:rPr>
-          <w:rFonts w:hint="eastAsia"/>
           <w:szCs w:val="21"/>
         </w:rPr>
       </w:pPr>
@@ -3410,9 +3346,6 @@
     <w:p>
       <w:pPr>
         <w:jc w:val="center"/>
-        <w:rPr>
-          <w:rFonts w:hint="eastAsia"/>
-        </w:rPr>
       </w:pPr>
       <w:r>
         <w:rPr>
@@ -3602,7 +3535,7 @@
     <w:p>
       <w:pPr>
         <w:rPr>
-          <w:rFonts w:ascii="宋体" w:hAnsi="宋体" w:hint="eastAsia"/>
+          <w:rFonts w:ascii="宋体" w:hAnsi="宋体"/>
         </w:rPr>
       </w:pPr>
       <w:r>
@@ -3650,11 +3583,6 @@
       <w:bookmarkEnd w:id="12"/>
     </w:p>
     <w:p>
-      <w:pPr>
-        <w:rPr>
-          <w:rFonts w:hint="eastAsia"/>
-        </w:rPr>
-      </w:pPr>
       <w:r>
         <w:rPr>
           <w:rFonts w:ascii="宋体" w:hAnsi="宋体" w:hint="eastAsia"/>
@@ -4171,13 +4099,7 @@
         </w:tc>
       </w:tr>
     </w:tbl>
-    <w:p>
-      <w:pPr>
-        <w:rPr>
-          <w:rFonts w:hint="eastAsia"/>
-        </w:rPr>
-      </w:pPr>
-    </w:p>
+    <w:p/>
     <w:p>
       <w:pPr>
         <w:pStyle w:val="2"/>
@@ -4218,11 +4140,6 @@
       <w:bookmarkEnd w:id="19"/>
     </w:p>
     <w:p>
-      <w:pPr>
-        <w:rPr>
-          <w:rFonts w:hint="eastAsia"/>
-        </w:rPr>
-      </w:pPr>
       <w:r>
         <w:rPr>
           <w:rFonts w:hint="eastAsia"/>
@@ -4250,11 +4167,6 @@
       <w:bookmarkEnd w:id="20"/>
     </w:p>
     <w:p>
-      <w:pPr>
-        <w:rPr>
-          <w:rFonts w:hint="eastAsia"/>
-        </w:rPr>
-      </w:pPr>
       <w:r>
         <w:rPr>
           <w:rFonts w:hint="eastAsia"/>
@@ -4499,19 +4411,10 @@
         </w:tc>
       </w:tr>
     </w:tbl>
-    <w:p>
-      <w:pPr>
-        <w:rPr>
-          <w:rFonts w:hint="eastAsia"/>
-        </w:rPr>
-      </w:pPr>
-    </w:p>
+    <w:p/>
     <w:p>
       <w:pPr>
         <w:pStyle w:val="2"/>
-        <w:rPr>
-          <w:rFonts w:hint="eastAsia"/>
-        </w:rPr>
       </w:pPr>
       <w:bookmarkStart w:id="22" w:name="_Toc13870556"/>
       <w:r>
@@ -4548,11 +4451,6 @@
       <w:bookmarkEnd w:id="23"/>
     </w:p>
     <w:p>
-      <w:pPr>
-        <w:rPr>
-          <w:rFonts w:hint="eastAsia"/>
-        </w:rPr>
-      </w:pPr>
       <w:r>
         <w:rPr>
           <w:rFonts w:hint="eastAsia"/>
@@ -4573,11 +4471,6 @@
       </w:r>
     </w:p>
     <w:p>
-      <w:pPr>
-        <w:rPr>
-          <w:rFonts w:hint="eastAsia"/>
-        </w:rPr>
-      </w:pPr>
       <w:r>
         <w:rPr>
           <w:rFonts w:hint="eastAsia"/>
@@ -6079,20 +5972,8 @@
     </w:p>
     <w:p/>
     <w:p/>
-    <w:p>
-      <w:pPr>
-        <w:rPr>
-          <w:rFonts w:hint="eastAsia"/>
-        </w:rPr>
-      </w:pPr>
-    </w:p>
-    <w:p>
-      <w:pPr>
-        <w:rPr>
-          <w:rFonts w:hint="eastAsia"/>
-        </w:rPr>
-      </w:pPr>
-    </w:p>
+    <w:p/>
+    <w:p/>
     <w:p>
       <w:pPr>
         <w:pStyle w:val="1"/>
@@ -6418,11 +6299,6 @@
       <w:bookmarkEnd w:id="28"/>
     </w:p>
     <w:p>
-      <w:pPr>
-        <w:rPr>
-          <w:rFonts w:hint="eastAsia"/>
-        </w:rPr>
-      </w:pPr>
       <w:r>
         <w:rPr>
           <w:rFonts w:hint="eastAsia"/>
@@ -6514,9 +6390,6 @@
     <w:p>
       <w:pPr>
         <w:jc w:val="center"/>
-        <w:rPr>
-          <w:rFonts w:hint="eastAsia"/>
-        </w:rPr>
       </w:pPr>
     </w:p>
     <w:p>
@@ -6643,9 +6516,6 @@
     <w:p>
       <w:pPr>
         <w:jc w:val="center"/>
-        <w:rPr>
-          <w:rFonts w:hint="eastAsia"/>
-        </w:rPr>
       </w:pPr>
       <m:oMathPara>
         <m:oMath>
@@ -6787,9 +6657,6 @@
     <w:p>
       <w:pPr>
         <w:jc w:val="center"/>
-        <w:rPr>
-          <w:rFonts w:hint="eastAsia"/>
-        </w:rPr>
       </w:pPr>
       <w:r>
         <w:rPr>
@@ -6823,6 +6690,12 @@
       </w:r>
     </w:p>
     <w:sectPr>
+      <w:headerReference w:type="even" r:id="rId15"/>
+      <w:headerReference w:type="default" r:id="rId16"/>
+      <w:footerReference w:type="even" r:id="rId17"/>
+      <w:footerReference w:type="default" r:id="rId18"/>
+      <w:headerReference w:type="first" r:id="rId19"/>
+      <w:footerReference w:type="first" r:id="rId20"/>
       <w:pgSz w:w="11906" w:h="16838"/>
       <w:pgMar w:top="1440" w:right="1800" w:bottom="1440" w:left="1800" w:header="851" w:footer="992" w:gutter="0"/>
       <w:cols w:space="425"/>
@@ -6851,6 +6724,36 @@
 </w:endnotes>
 </file>
 
+<file path=word/footer1.xml><?xml version="1.0" encoding="utf-8"?>
+<w:ftr xmlns:wpc="http://schemas.microsoft.com/office/word/2010/wordprocessingCanvas" xmlns:cx="http://schemas.microsoft.com/office/drawing/2014/chartex" xmlns:mc="http://schemas.openxmlformats.org/markup-compatibility/2006" xmlns:o="urn:schemas-microsoft-com:office:office" xmlns:r="http://schemas.openxmlformats.org/officeDocument/2006/relationships" xmlns:m="http://schemas.openxmlformats.org/officeDocument/2006/math" xmlns:v="urn:schemas-microsoft-com:vml" xmlns:wp14="http://schemas.microsoft.com/office/word/2010/wordprocessingDrawing" xmlns:wp="http://schemas.openxmlformats.org/drawingml/2006/wordprocessingDrawing" xmlns:w10="urn:schemas-microsoft-com:office:word" xmlns:w="http://schemas.openxmlformats.org/wordprocessingml/2006/main" xmlns:w14="http://schemas.microsoft.com/office/word/2010/wordml" xmlns:w15="http://schemas.microsoft.com/office/word/2012/wordml" xmlns:w16se="http://schemas.microsoft.com/office/word/2015/wordml/symex" xmlns:wpg="http://schemas.microsoft.com/office/word/2010/wordprocessingGroup" xmlns:wpi="http://schemas.microsoft.com/office/word/2010/wordprocessingInk" xmlns:wne="http://schemas.microsoft.com/office/word/2006/wordml" xmlns:wps="http://schemas.microsoft.com/office/word/2010/wordprocessingShape" mc:Ignorable="w14 w15 w16se wp14">
+  <w:p>
+    <w:pPr>
+      <w:pStyle w:val="a5"/>
+    </w:pPr>
+  </w:p>
+</w:ftr>
+</file>
+
+<file path=word/footer2.xml><?xml version="1.0" encoding="utf-8"?>
+<w:ftr xmlns:wpc="http://schemas.microsoft.com/office/word/2010/wordprocessingCanvas" xmlns:cx="http://schemas.microsoft.com/office/drawing/2014/chartex" xmlns:mc="http://schemas.openxmlformats.org/markup-compatibility/2006" xmlns:o="urn:schemas-microsoft-com:office:office" xmlns:r="http://schemas.openxmlformats.org/officeDocument/2006/relationships" xmlns:m="http://schemas.openxmlformats.org/officeDocument/2006/math" xmlns:v="urn:schemas-microsoft-com:vml" xmlns:wp14="http://schemas.microsoft.com/office/word/2010/wordprocessingDrawing" xmlns:wp="http://schemas.openxmlformats.org/drawingml/2006/wordprocessingDrawing" xmlns:w10="urn:schemas-microsoft-com:office:word" xmlns:w="http://schemas.openxmlformats.org/wordprocessingml/2006/main" xmlns:w14="http://schemas.microsoft.com/office/word/2010/wordml" xmlns:w15="http://schemas.microsoft.com/office/word/2012/wordml" xmlns:w16se="http://schemas.microsoft.com/office/word/2015/wordml/symex" xmlns:wpg="http://schemas.microsoft.com/office/word/2010/wordprocessingGroup" xmlns:wpi="http://schemas.microsoft.com/office/word/2010/wordprocessingInk" xmlns:wne="http://schemas.microsoft.com/office/word/2006/wordml" xmlns:wps="http://schemas.microsoft.com/office/word/2010/wordprocessingShape" mc:Ignorable="w14 w15 w16se wp14">
+  <w:p>
+    <w:pPr>
+      <w:pStyle w:val="a5"/>
+    </w:pPr>
+  </w:p>
+</w:ftr>
+</file>
+
+<file path=word/footer3.xml><?xml version="1.0" encoding="utf-8"?>
+<w:ftr xmlns:wpc="http://schemas.microsoft.com/office/word/2010/wordprocessingCanvas" xmlns:cx="http://schemas.microsoft.com/office/drawing/2014/chartex" xmlns:mc="http://schemas.openxmlformats.org/markup-compatibility/2006" xmlns:o="urn:schemas-microsoft-com:office:office" xmlns:r="http://schemas.openxmlformats.org/officeDocument/2006/relationships" xmlns:m="http://schemas.openxmlformats.org/officeDocument/2006/math" xmlns:v="urn:schemas-microsoft-com:vml" xmlns:wp14="http://schemas.microsoft.com/office/word/2010/wordprocessingDrawing" xmlns:wp="http://schemas.openxmlformats.org/drawingml/2006/wordprocessingDrawing" xmlns:w10="urn:schemas-microsoft-com:office:word" xmlns:w="http://schemas.openxmlformats.org/wordprocessingml/2006/main" xmlns:w14="http://schemas.microsoft.com/office/word/2010/wordml" xmlns:w15="http://schemas.microsoft.com/office/word/2012/wordml" xmlns:w16se="http://schemas.microsoft.com/office/word/2015/wordml/symex" xmlns:wpg="http://schemas.microsoft.com/office/word/2010/wordprocessingGroup" xmlns:wpi="http://schemas.microsoft.com/office/word/2010/wordprocessingInk" xmlns:wne="http://schemas.microsoft.com/office/word/2006/wordml" xmlns:wps="http://schemas.microsoft.com/office/word/2010/wordprocessingShape" mc:Ignorable="w14 w15 w16se wp14">
+  <w:p>
+    <w:pPr>
+      <w:pStyle w:val="a5"/>
+    </w:pPr>
+  </w:p>
+</w:ftr>
+</file>
+
 <file path=word/footnotes.xml><?xml version="1.0" encoding="utf-8"?>
 <w:footnotes xmlns:wpc="http://schemas.microsoft.com/office/word/2010/wordprocessingCanvas" xmlns:cx="http://schemas.microsoft.com/office/drawing/2014/chartex" xmlns:mc="http://schemas.openxmlformats.org/markup-compatibility/2006" xmlns:o="urn:schemas-microsoft-com:office:office" xmlns:r="http://schemas.openxmlformats.org/officeDocument/2006/relationships" xmlns:m="http://schemas.openxmlformats.org/officeDocument/2006/math" xmlns:v="urn:schemas-microsoft-com:vml" xmlns:wp14="http://schemas.microsoft.com/office/word/2010/wordprocessingDrawing" xmlns:wp="http://schemas.openxmlformats.org/drawingml/2006/wordprocessingDrawing" xmlns:w10="urn:schemas-microsoft-com:office:word" xmlns:w="http://schemas.openxmlformats.org/wordprocessingml/2006/main" xmlns:w14="http://schemas.microsoft.com/office/word/2010/wordml" xmlns:w15="http://schemas.microsoft.com/office/word/2012/wordml" xmlns:w16se="http://schemas.microsoft.com/office/word/2015/wordml/symex" xmlns:wpg="http://schemas.microsoft.com/office/word/2010/wordprocessingGroup" xmlns:wpi="http://schemas.microsoft.com/office/word/2010/wordprocessingInk" xmlns:wne="http://schemas.microsoft.com/office/word/2006/wordml" xmlns:wps="http://schemas.microsoft.com/office/word/2010/wordprocessingShape" mc:Ignorable="w14 w15 w16se wp14">
   <w:footnote w:type="separator" w:id="-1">
@@ -6868,6 +6771,36 @@
     </w:p>
   </w:footnote>
 </w:footnotes>
+</file>
+
+<file path=word/header1.xml><?xml version="1.0" encoding="utf-8"?>
+<w:hdr xmlns:wpc="http://schemas.microsoft.com/office/word/2010/wordprocessingCanvas" xmlns:cx="http://schemas.microsoft.com/office/drawing/2014/chartex" xmlns:mc="http://schemas.openxmlformats.org/markup-compatibility/2006" xmlns:o="urn:schemas-microsoft-com:office:office" xmlns:r="http://schemas.openxmlformats.org/officeDocument/2006/relationships" xmlns:m="http://schemas.openxmlformats.org/officeDocument/2006/math" xmlns:v="urn:schemas-microsoft-com:vml" xmlns:wp14="http://schemas.microsoft.com/office/word/2010/wordprocessingDrawing" xmlns:wp="http://schemas.openxmlformats.org/drawingml/2006/wordprocessingDrawing" xmlns:w10="urn:schemas-microsoft-com:office:word" xmlns:w="http://schemas.openxmlformats.org/wordprocessingml/2006/main" xmlns:w14="http://schemas.microsoft.com/office/word/2010/wordml" xmlns:w15="http://schemas.microsoft.com/office/word/2012/wordml" xmlns:w16se="http://schemas.microsoft.com/office/word/2015/wordml/symex" xmlns:wpg="http://schemas.microsoft.com/office/word/2010/wordprocessingGroup" xmlns:wpi="http://schemas.microsoft.com/office/word/2010/wordprocessingInk" xmlns:wne="http://schemas.microsoft.com/office/word/2006/wordml" xmlns:wps="http://schemas.microsoft.com/office/word/2010/wordprocessingShape" mc:Ignorable="w14 w15 w16se wp14">
+  <w:p>
+    <w:pPr>
+      <w:pStyle w:val="a3"/>
+    </w:pPr>
+  </w:p>
+</w:hdr>
+</file>
+
+<file path=word/header2.xml><?xml version="1.0" encoding="utf-8"?>
+<w:hdr xmlns:wpc="http://schemas.microsoft.com/office/word/2010/wordprocessingCanvas" xmlns:cx="http://schemas.microsoft.com/office/drawing/2014/chartex" xmlns:mc="http://schemas.openxmlformats.org/markup-compatibility/2006" xmlns:o="urn:schemas-microsoft-com:office:office" xmlns:r="http://schemas.openxmlformats.org/officeDocument/2006/relationships" xmlns:m="http://schemas.openxmlformats.org/officeDocument/2006/math" xmlns:v="urn:schemas-microsoft-com:vml" xmlns:wp14="http://schemas.microsoft.com/office/word/2010/wordprocessingDrawing" xmlns:wp="http://schemas.openxmlformats.org/drawingml/2006/wordprocessingDrawing" xmlns:w10="urn:schemas-microsoft-com:office:word" xmlns:w="http://schemas.openxmlformats.org/wordprocessingml/2006/main" xmlns:w14="http://schemas.microsoft.com/office/word/2010/wordml" xmlns:w15="http://schemas.microsoft.com/office/word/2012/wordml" xmlns:w16se="http://schemas.microsoft.com/office/word/2015/wordml/symex" xmlns:wpg="http://schemas.microsoft.com/office/word/2010/wordprocessingGroup" xmlns:wpi="http://schemas.microsoft.com/office/word/2010/wordprocessingInk" xmlns:wne="http://schemas.microsoft.com/office/word/2006/wordml" xmlns:wps="http://schemas.microsoft.com/office/word/2010/wordprocessingShape" mc:Ignorable="w14 w15 w16se wp14">
+  <w:p>
+    <w:pPr>
+      <w:pStyle w:val="a3"/>
+    </w:pPr>
+  </w:p>
+</w:hdr>
+</file>
+
+<file path=word/header3.xml><?xml version="1.0" encoding="utf-8"?>
+<w:hdr xmlns:wpc="http://schemas.microsoft.com/office/word/2010/wordprocessingCanvas" xmlns:cx="http://schemas.microsoft.com/office/drawing/2014/chartex" xmlns:mc="http://schemas.openxmlformats.org/markup-compatibility/2006" xmlns:o="urn:schemas-microsoft-com:office:office" xmlns:r="http://schemas.openxmlformats.org/officeDocument/2006/relationships" xmlns:m="http://schemas.openxmlformats.org/officeDocument/2006/math" xmlns:v="urn:schemas-microsoft-com:vml" xmlns:wp14="http://schemas.microsoft.com/office/word/2010/wordprocessingDrawing" xmlns:wp="http://schemas.openxmlformats.org/drawingml/2006/wordprocessingDrawing" xmlns:w10="urn:schemas-microsoft-com:office:word" xmlns:w="http://schemas.openxmlformats.org/wordprocessingml/2006/main" xmlns:w14="http://schemas.microsoft.com/office/word/2010/wordml" xmlns:w15="http://schemas.microsoft.com/office/word/2012/wordml" xmlns:w16se="http://schemas.microsoft.com/office/word/2015/wordml/symex" xmlns:wpg="http://schemas.microsoft.com/office/word/2010/wordprocessingGroup" xmlns:wpi="http://schemas.microsoft.com/office/word/2010/wordprocessingInk" xmlns:wne="http://schemas.microsoft.com/office/word/2006/wordml" xmlns:wps="http://schemas.microsoft.com/office/word/2010/wordprocessingShape" mc:Ignorable="w14 w15 w16se wp14">
+  <w:p>
+    <w:pPr>
+      <w:pStyle w:val="a3"/>
+    </w:pPr>
+  </w:p>
+</w:hdr>
 </file>
 
 <file path=word/styles.xml><?xml version="1.0" encoding="utf-8"?>
@@ -11532,7 +11465,7 @@
 </file>
 
 <file path=customXml/itemProps1.xml><?xml version="1.0" encoding="utf-8"?>
-<ds:datastoreItem xmlns:ds="http://schemas.openxmlformats.org/officeDocument/2006/customXml" ds:itemID="{565C2B3C-8EA5-4371-9ED1-7D9E1F0E7CFD}">
+<ds:datastoreItem xmlns:ds="http://schemas.openxmlformats.org/officeDocument/2006/customXml" ds:itemID="{5100C1D5-5817-4C6B-8EC1-2F11C02CA62A}">
   <ds:schemaRefs>
     <ds:schemaRef ds:uri="http://schemas.openxmlformats.org/officeDocument/2006/bibliography"/>
   </ds:schemaRefs>

</xml_diff>